<commit_message>
report - final touches
</commit_message>
<xml_diff>
--- a/pdfs/MatthewWallace_CMP304.docx
+++ b/pdfs/MatthewWallace_CMP304.docx
@@ -28,6 +28,13 @@
     </w:p>
     <w:sdt>
       <w:sdtPr>
+        <w:rPr>
+          <w:rFonts w:asciiTheme="minorHAnsi" w:eastAsiaTheme="minorHAnsi" w:hAnsiTheme="minorHAnsi" w:cstheme="minorBidi"/>
+          <w:color w:val="auto"/>
+          <w:sz w:val="24"/>
+          <w:szCs w:val="24"/>
+          <w:lang w:val="en-GB"/>
+        </w:rPr>
         <w:id w:val="1353073358"/>
         <w:docPartObj>
           <w:docPartGallery w:val="Table of Contents"/>
@@ -36,14 +43,9 @@
       </w:sdtPr>
       <w:sdtEndPr>
         <w:rPr>
-          <w:rFonts w:asciiTheme="minorHAnsi" w:eastAsiaTheme="minorHAnsi" w:hAnsiTheme="minorHAnsi" w:cstheme="minorBidi"/>
           <w:b/>
           <w:bCs/>
           <w:noProof/>
-          <w:color w:val="auto"/>
-          <w:sz w:val="24"/>
-          <w:szCs w:val="24"/>
-          <w:lang w:val="en-GB"/>
         </w:rPr>
       </w:sdtEndPr>
       <w:sdtContent>
@@ -964,19 +966,17 @@
       <w:r>
         <w:br w:type="page"/>
       </w:r>
-      <w:bookmarkStart w:id="0" w:name="_GoBack"/>
-      <w:bookmarkEnd w:id="0"/>
     </w:p>
     <w:p>
       <w:pPr>
         <w:pStyle w:val="Heading1"/>
       </w:pPr>
-      <w:bookmarkStart w:id="1" w:name="_Toc509844499"/>
+      <w:bookmarkStart w:id="0" w:name="_Toc509844499"/>
       <w:r>
         <w:lastRenderedPageBreak/>
         <w:t>Introduction</w:t>
       </w:r>
-      <w:bookmarkEnd w:id="1"/>
+      <w:bookmarkEnd w:id="0"/>
     </w:p>
     <w:p>
       <w:r>
@@ -1008,21 +1008,21 @@
       <w:pPr>
         <w:pStyle w:val="Heading1"/>
       </w:pPr>
-      <w:bookmarkStart w:id="2" w:name="_Toc509844500"/>
+      <w:bookmarkStart w:id="1" w:name="_Toc509844500"/>
       <w:r>
         <w:t>Methodology</w:t>
       </w:r>
+      <w:bookmarkEnd w:id="1"/>
+    </w:p>
+    <w:p>
+      <w:pPr>
+        <w:pStyle w:val="Heading2"/>
+      </w:pPr>
+      <w:bookmarkStart w:id="2" w:name="_Toc509844501"/>
+      <w:r>
+        <w:t>Python application</w:t>
+      </w:r>
       <w:bookmarkEnd w:id="2"/>
-    </w:p>
-    <w:p>
-      <w:pPr>
-        <w:pStyle w:val="Heading2"/>
-      </w:pPr>
-      <w:bookmarkStart w:id="3" w:name="_Toc509844501"/>
-      <w:r>
-        <w:t>Python application</w:t>
-      </w:r>
-      <w:bookmarkEnd w:id="3"/>
     </w:p>
     <w:p>
       <w:hyperlink r:id="rId6" w:history="1">
@@ -1288,79 +1288,79 @@
       <w:pPr>
         <w:pStyle w:val="Heading2"/>
       </w:pPr>
-      <w:bookmarkStart w:id="4" w:name="_Toc509844502"/>
+      <w:bookmarkStart w:id="3" w:name="_Toc509844502"/>
       <w:r>
         <w:lastRenderedPageBreak/>
         <w:t>C++ application</w:t>
       </w:r>
+      <w:bookmarkEnd w:id="3"/>
+    </w:p>
+    <w:p>
+      <w:r>
+        <w:t xml:space="preserve">The C++ application takes the ‘smile.csv’ file which contains all the results for smiley </w:t>
+      </w:r>
+      <w:proofErr w:type="gramStart"/>
+      <w:r>
+        <w:t>faces, and</w:t>
+      </w:r>
+      <w:proofErr w:type="gramEnd"/>
+      <w:r>
+        <w:t xml:space="preserve"> uses these results to learn from and create weighted results for a ‘smiley’ face (Similarly for ‘angry.csv’, ‘sad.csv’ </w:t>
+      </w:r>
+      <w:proofErr w:type="spellStart"/>
+      <w:r>
+        <w:t>ect</w:t>
+      </w:r>
+      <w:proofErr w:type="spellEnd"/>
+      <w:r>
+        <w:t xml:space="preserve">. to learn different emotions). Then ‘smile_test_1’ will be examined in the same way (weighted results will be created for ‘smile_test_1.csv’) but without specifying what emotion it is. Then the application will compare all </w:t>
+      </w:r>
+      <w:r>
+        <w:t xml:space="preserve">the </w:t>
+      </w:r>
+      <w:r>
+        <w:t xml:space="preserve">weighted results </w:t>
+      </w:r>
+      <w:r>
+        <w:t xml:space="preserve">for different emotions with the weighted results from a picture, that we want to recognize an emotion from, </w:t>
+      </w:r>
+      <w:r>
+        <w:t xml:space="preserve">and see which emotion the examined picture fits the best. </w:t>
+      </w:r>
+    </w:p>
+    <w:p>
+      <w:pPr>
+        <w:pStyle w:val="Heading2"/>
+      </w:pPr>
+      <w:bookmarkStart w:id="4" w:name="_Toc509844503"/>
+      <w:r>
+        <w:t>Weighted results</w:t>
+      </w:r>
       <w:bookmarkEnd w:id="4"/>
     </w:p>
     <w:p>
       <w:r>
-        <w:t xml:space="preserve">The C++ application takes the ‘smile.csv’ file which contains all the results for smiley </w:t>
-      </w:r>
-      <w:proofErr w:type="gramStart"/>
-      <w:r>
-        <w:t>faces, and</w:t>
-      </w:r>
-      <w:proofErr w:type="gramEnd"/>
-      <w:r>
-        <w:t xml:space="preserve"> uses these results to learn from and create weighted results for a ‘smiley’ face (Similarly for ‘angry.csv’, ‘sad.csv’ </w:t>
-      </w:r>
-      <w:proofErr w:type="spellStart"/>
-      <w:r>
-        <w:t>ect</w:t>
-      </w:r>
-      <w:proofErr w:type="spellEnd"/>
-      <w:r>
-        <w:t xml:space="preserve">. to learn different emotions). Then ‘smile_test_1’ will be examined in the same way (weighted results will be created for ‘smile_test_1.csv’) but without specifying what emotion it is. Then the application will compare all </w:t>
-      </w:r>
-      <w:r>
-        <w:t xml:space="preserve">the </w:t>
-      </w:r>
-      <w:r>
-        <w:t xml:space="preserve">weighted results </w:t>
-      </w:r>
-      <w:r>
-        <w:t xml:space="preserve">for different emotions with the weighted results from a picture, that we want to recognize an emotion from, </w:t>
-      </w:r>
-      <w:r>
-        <w:t xml:space="preserve">and see which emotion the examined picture fits the best. </w:t>
+        <w:t>The C++ learning algorithm takes advantage of the fact that after reading the ‘*.csv’ file into a vector (</w:t>
+      </w:r>
+      <w:r>
+        <w:t>which is converted into</w:t>
+      </w:r>
+      <w:r>
+        <w:t xml:space="preserve"> a 1D vector from a 2D .csv file)</w:t>
+      </w:r>
+      <w:r>
+        <w:t xml:space="preserve"> the size of all facial features form one picture, combined, will be 144 (CHIN = 34, LEFT_EYEBROW = 10, RIGHT_EYEBROW = 10, NOSE_BRIDGE = 8, NOSE_TIP = 10, LEFT_EYE = 12, RIGHT_EYE = 12, TOP_LIP = 24, BOTTOM_LIP = 24; += 144). This allows for calculating weighting results for all the pictures in, e.g.: ‘smile.csv’ and then use these results to compare with the picture that we want to recognize an emotion from. </w:t>
       </w:r>
     </w:p>
     <w:p>
       <w:pPr>
         <w:pStyle w:val="Heading2"/>
       </w:pPr>
-      <w:bookmarkStart w:id="5" w:name="_Toc509844503"/>
-      <w:r>
-        <w:t>Weighted results</w:t>
+      <w:bookmarkStart w:id="5" w:name="_Toc509844504"/>
+      <w:r>
+        <w:t>Weighted results – what is it?</w:t>
       </w:r>
       <w:bookmarkEnd w:id="5"/>
-    </w:p>
-    <w:p>
-      <w:r>
-        <w:t>The C++ learning algorithm takes advantage of the fact that after reading the ‘*.csv’ file into a vector (</w:t>
-      </w:r>
-      <w:r>
-        <w:t>which is converted into</w:t>
-      </w:r>
-      <w:r>
-        <w:t xml:space="preserve"> a 1D vector from a 2D .csv file)</w:t>
-      </w:r>
-      <w:r>
-        <w:t xml:space="preserve"> the size of all facial features form one picture, combined, will be 144 (CHIN = 34, LEFT_EYEBROW = 10, RIGHT_EYEBROW = 10, NOSE_BRIDGE = 8, NOSE_TIP = 10, LEFT_EYE = 12, RIGHT_EYE = 12, TOP_LIP = 24, BOTTOM_LIP = 24; += 144). This allows for calculating weighting results for all the pictures in, e.g.: ‘smile.csv’ and then use these results to compare with the picture that we want to recognize an emotion from. </w:t>
-      </w:r>
-    </w:p>
-    <w:p>
-      <w:pPr>
-        <w:pStyle w:val="Heading2"/>
-      </w:pPr>
-      <w:bookmarkStart w:id="6" w:name="_Toc509844504"/>
-      <w:r>
-        <w:t>Weighted results – what is it?</w:t>
-      </w:r>
-      <w:bookmarkEnd w:id="6"/>
     </w:p>
     <w:p>
       <w:r>
@@ -1479,12 +1479,12 @@
       <w:pPr>
         <w:pStyle w:val="Heading1"/>
       </w:pPr>
-      <w:bookmarkStart w:id="7" w:name="_Toc509844505"/>
+      <w:bookmarkStart w:id="6" w:name="_Toc509844505"/>
       <w:r>
         <w:lastRenderedPageBreak/>
         <w:t>Results</w:t>
       </w:r>
-      <w:bookmarkEnd w:id="7"/>
+      <w:bookmarkEnd w:id="6"/>
     </w:p>
     <w:p>
       <w:pPr>
@@ -1615,11 +1615,11 @@
       <w:pPr>
         <w:pStyle w:val="Heading2"/>
       </w:pPr>
-      <w:bookmarkStart w:id="8" w:name="_Toc509844506"/>
+      <w:bookmarkStart w:id="7" w:name="_Toc509844506"/>
       <w:r>
         <w:t>smile_test_1</w:t>
       </w:r>
-      <w:bookmarkEnd w:id="8"/>
+      <w:bookmarkEnd w:id="7"/>
     </w:p>
     <w:tbl>
       <w:tblPr>
@@ -1793,13 +1793,7 @@
         <w:t xml:space="preserve"> </w:t>
       </w:r>
       <w:r>
-        <w:t>2</w:t>
-      </w:r>
-      <w:r>
-        <w:t>479</w:t>
-      </w:r>
-      <w:r>
-        <w:t xml:space="preserve"> </w:t>
+        <w:t xml:space="preserve">2479 </w:t>
       </w:r>
       <w:r>
         <w:rPr>
@@ -1824,345 +1818,6 @@
       </w:r>
       <w:r>
         <w:t xml:space="preserve"> </w:t>
-      </w:r>
-    </w:p>
-    <w:p>
-      <w:pPr>
-        <w:rPr>
-          <w:rFonts w:eastAsiaTheme="minorEastAsia"/>
-        </w:rPr>
-      </w:pPr>
-      <m:oMathPara>
-        <m:oMath>
-          <m:r>
-            <w:rPr>
-              <w:rFonts w:ascii="Cambria Math" w:hAnsi="Cambria Math" w:cs="Cambria Math"/>
-            </w:rPr>
-            <m:t>ACC = </m:t>
-          </m:r>
-          <m:f>
-            <m:fPr>
-              <m:ctrlPr>
-                <w:rPr>
-                  <w:rFonts w:ascii="Cambria Math" w:hAnsi="Cambria Math" w:cs="Cambria Math"/>
-                  <w:bCs/>
-                  <w:i/>
-                  <w:iCs/>
-                </w:rPr>
-              </m:ctrlPr>
-            </m:fPr>
-            <m:num>
-              <m:r>
-                <w:rPr>
-                  <w:rFonts w:ascii="Cambria Math" w:hAnsi="Cambria Math" w:cs="Cambria Math"/>
-                </w:rPr>
-                <m:t>number of correct predictions made</m:t>
-              </m:r>
-            </m:num>
-            <m:den>
-              <m:r>
-                <w:rPr>
-                  <w:rFonts w:ascii="Cambria Math" w:hAnsi="Cambria Math" w:cs="Cambria Math"/>
-                </w:rPr>
-                <m:t>total number of predicitons</m:t>
-              </m:r>
-            </m:den>
-          </m:f>
-          <m:r>
-            <w:rPr>
-              <w:rFonts w:ascii="Cambria Math" w:hAnsi="Cambria Math" w:cs="Cambria Math"/>
-            </w:rPr>
-            <m:t> ×100</m:t>
-          </m:r>
-          <m:r>
-            <w:rPr>
-              <w:rFonts w:ascii="Cambria Math" w:hAnsi="Cambria Math" w:cs="Cambria Math"/>
-            </w:rPr>
-            <m:t xml:space="preserve">= </m:t>
-          </m:r>
-          <m:f>
-            <m:fPr>
-              <m:ctrlPr>
-                <w:rPr>
-                  <w:rFonts w:ascii="Cambria Math" w:hAnsi="Cambria Math" w:cs="Cambria Math"/>
-                  <w:bCs/>
-                  <w:i/>
-                  <w:iCs/>
-                </w:rPr>
-              </m:ctrlPr>
-            </m:fPr>
-            <m:num>
-              <m:r>
-                <w:rPr>
-                  <w:rFonts w:ascii="Cambria Math" w:hAnsi="Cambria Math" w:cs="Cambria Math"/>
-                </w:rPr>
-                <m:t>3</m:t>
-              </m:r>
-            </m:num>
-            <m:den>
-              <m:r>
-                <w:rPr>
-                  <w:rFonts w:ascii="Cambria Math" w:hAnsi="Cambria Math" w:cs="Cambria Math"/>
-                </w:rPr>
-                <m:t>3</m:t>
-              </m:r>
-            </m:den>
-          </m:f>
-          <m:r>
-            <w:rPr>
-              <w:rFonts w:ascii="Cambria Math" w:hAnsi="Cambria Math" w:cs="Cambria Math"/>
-            </w:rPr>
-            <m:t>×100</m:t>
-          </m:r>
-          <m:r>
-            <w:rPr>
-              <w:rFonts w:ascii="Cambria Math" w:hAnsi="Cambria Math" w:cs="Cambria Math"/>
-            </w:rPr>
-            <m:t>= 100%</m:t>
-          </m:r>
-        </m:oMath>
-      </m:oMathPara>
-    </w:p>
-    <w:p>
-      <w:r>
-        <w:t xml:space="preserve">The accuracy is 100%, even for test images different that test cases, due to the low number of test cases. </w:t>
-      </w:r>
-    </w:p>
-    <w:p/>
-    <w:p>
-      <w:pPr>
-        <w:pStyle w:val="Heading2"/>
-      </w:pPr>
-      <w:bookmarkStart w:id="9" w:name="_Toc509844507"/>
-      <w:r>
-        <w:t>angry_test_1</w:t>
-      </w:r>
-      <w:bookmarkEnd w:id="9"/>
-    </w:p>
-    <w:tbl>
-      <w:tblPr>
-        <w:tblStyle w:val="TableGrid"/>
-        <w:tblW w:w="0" w:type="auto"/>
-        <w:tblLook w:val="04A0" w:firstRow="1" w:lastRow="0" w:firstColumn="1" w:lastColumn="0" w:noHBand="0" w:noVBand="1"/>
-      </w:tblPr>
-      <w:tblGrid>
-        <w:gridCol w:w="4505"/>
-        <w:gridCol w:w="4505"/>
-      </w:tblGrid>
-      <w:tr>
-        <w:tc>
-          <w:tcPr>
-            <w:tcW w:w="9010" w:type="dxa"/>
-            <w:gridSpan w:val="2"/>
-          </w:tcPr>
-          <w:p>
-            <w:pPr>
-              <w:jc w:val="center"/>
-            </w:pPr>
-            <w:r>
-              <w:t>Probability table</w:t>
-            </w:r>
-          </w:p>
-        </w:tc>
-      </w:tr>
-      <w:tr>
-        <w:tc>
-          <w:tcPr>
-            <w:tcW w:w="4505" w:type="dxa"/>
-          </w:tcPr>
-          <w:p>
-            <w:r>
-              <w:t>Emotion</w:t>
-            </w:r>
-          </w:p>
-        </w:tc>
-        <w:tc>
-          <w:tcPr>
-            <w:tcW w:w="4505" w:type="dxa"/>
-          </w:tcPr>
-          <w:p>
-            <w:r>
-              <w:t>Probability</w:t>
-            </w:r>
-          </w:p>
-        </w:tc>
-      </w:tr>
-      <w:tr>
-        <w:tc>
-          <w:tcPr>
-            <w:tcW w:w="4505" w:type="dxa"/>
-          </w:tcPr>
-          <w:p>
-            <w:r>
-              <w:t>Smile</w:t>
-            </w:r>
-          </w:p>
-        </w:tc>
-        <w:tc>
-          <w:tcPr>
-            <w:tcW w:w="4505" w:type="dxa"/>
-          </w:tcPr>
-          <w:p>
-            <w:r>
-              <w:t>1262</w:t>
-            </w:r>
-          </w:p>
-        </w:tc>
-      </w:tr>
-      <w:tr>
-        <w:tc>
-          <w:tcPr>
-            <w:tcW w:w="4505" w:type="dxa"/>
-          </w:tcPr>
-          <w:p>
-            <w:r>
-              <w:t>Sad</w:t>
-            </w:r>
-          </w:p>
-        </w:tc>
-        <w:tc>
-          <w:tcPr>
-            <w:tcW w:w="4505" w:type="dxa"/>
-          </w:tcPr>
-          <w:p>
-            <w:r>
-              <w:t>4457</w:t>
-            </w:r>
-          </w:p>
-        </w:tc>
-      </w:tr>
-      <w:tr>
-        <w:tc>
-          <w:tcPr>
-            <w:tcW w:w="4505" w:type="dxa"/>
-          </w:tcPr>
-          <w:p>
-            <w:pPr>
-              <w:rPr>
-                <w:color w:val="92D050"/>
-              </w:rPr>
-            </w:pPr>
-            <w:r>
-              <w:rPr>
-                <w:color w:val="92D050"/>
-              </w:rPr>
-              <w:t>Angry</w:t>
-            </w:r>
-          </w:p>
-        </w:tc>
-        <w:tc>
-          <w:tcPr>
-            <w:tcW w:w="4505" w:type="dxa"/>
-          </w:tcPr>
-          <w:p>
-            <w:pPr>
-              <w:rPr>
-                <w:color w:val="92D050"/>
-              </w:rPr>
-            </w:pPr>
-            <w:r>
-              <w:rPr>
-                <w:color w:val="92D050"/>
-              </w:rPr>
-              <w:t>100</w:t>
-            </w:r>
-          </w:p>
-        </w:tc>
-      </w:tr>
-    </w:tbl>
-    <w:p>
-      <w:r>
-        <w:t>The probability that the fed image has a</w:t>
-      </w:r>
-      <w:r>
-        <w:t xml:space="preserve">n angry </w:t>
-      </w:r>
-      <w:r>
-        <w:t xml:space="preserve">face in it, is </w:t>
-      </w:r>
-      <w:r>
-        <w:t>12.62</w:t>
-      </w:r>
-      <w:r>
-        <w:t xml:space="preserve"> </w:t>
-      </w:r>
-      <w:r>
-        <w:rPr>
-          <w:rFonts w:ascii="Cambria Math" w:hAnsi="Cambria Math"/>
-        </w:rPr>
-        <w:t>=</w:t>
-      </w:r>
-      <w:r>
-        <w:t xml:space="preserve"> </w:t>
-      </w:r>
-      <w:r>
-        <w:t>12.62</w:t>
-      </w:r>
-      <w:r>
-        <w:t xml:space="preserve"> </w:t>
-      </w:r>
-      <w:r>
-        <w:rPr>
-          <w:rFonts w:cstheme="minorHAnsi"/>
-        </w:rPr>
-        <w:t>÷</w:t>
-      </w:r>
-      <w:r>
-        <w:t xml:space="preserve"> 1</w:t>
-      </w:r>
-      <w:r>
-        <w:t>00</w:t>
-      </w:r>
-      <w:r>
-        <w:t xml:space="preserve">, times bigger than the </w:t>
-      </w:r>
-      <w:r>
-        <w:t>smiley</w:t>
-      </w:r>
-      <w:r>
-        <w:t xml:space="preserve"> face and </w:t>
-      </w:r>
-      <w:r>
-        <w:t>44.57</w:t>
-      </w:r>
-      <w:r>
-        <w:t xml:space="preserve"> </w:t>
-      </w:r>
-      <w:r>
-        <w:rPr>
-          <w:rFonts w:ascii="Cambria Math" w:hAnsi="Cambria Math"/>
-        </w:rPr>
-        <w:t>=</w:t>
-      </w:r>
-      <w:r>
-        <w:t xml:space="preserve"> </w:t>
-      </w:r>
-      <w:r>
-        <w:t>4457</w:t>
-      </w:r>
-      <w:r>
-        <w:t xml:space="preserve"> </w:t>
-      </w:r>
-      <w:r>
-        <w:rPr>
-          <w:rFonts w:cstheme="minorHAnsi"/>
-        </w:rPr>
-        <w:t>÷</w:t>
-      </w:r>
-      <w:r>
-        <w:t xml:space="preserve"> 1</w:t>
-      </w:r>
-      <w:r>
-        <w:t>00</w:t>
-      </w:r>
-      <w:r>
-        <w:t xml:space="preserve">, times bigger, than the </w:t>
-      </w:r>
-      <w:r>
-        <w:t xml:space="preserve">sad </w:t>
-      </w:r>
-      <w:r>
-        <w:t xml:space="preserve">face. </w:t>
       </w:r>
     </w:p>
     <w:p>
@@ -2255,16 +1910,16 @@
         <w:t xml:space="preserve">The accuracy is 100%, even for test images different that test cases, due to the low number of test cases. </w:t>
       </w:r>
     </w:p>
+    <w:p/>
     <w:p>
       <w:pPr>
         <w:pStyle w:val="Heading2"/>
       </w:pPr>
-      <w:bookmarkStart w:id="10" w:name="_Toc509844508"/>
-      <w:r>
-        <w:lastRenderedPageBreak/>
-        <w:t>Test case - sad</w:t>
-      </w:r>
-      <w:bookmarkEnd w:id="10"/>
+      <w:bookmarkStart w:id="8" w:name="_Toc509844507"/>
+      <w:r>
+        <w:t>angry_test_1</w:t>
+      </w:r>
+      <w:bookmarkEnd w:id="8"/>
     </w:p>
     <w:tbl>
       <w:tblPr>
@@ -2331,7 +1986,29 @@
           </w:tcPr>
           <w:p>
             <w:r>
-              <w:t>3195</w:t>
+              <w:t>1262</w:t>
+            </w:r>
+          </w:p>
+        </w:tc>
+      </w:tr>
+      <w:tr>
+        <w:tc>
+          <w:tcPr>
+            <w:tcW w:w="4505" w:type="dxa"/>
+          </w:tcPr>
+          <w:p>
+            <w:r>
+              <w:t>Sad</w:t>
+            </w:r>
+          </w:p>
+        </w:tc>
+        <w:tc>
+          <w:tcPr>
+            <w:tcW w:w="4505" w:type="dxa"/>
+          </w:tcPr>
+          <w:p>
+            <w:r>
+              <w:t>4457</w:t>
             </w:r>
           </w:p>
         </w:tc>
@@ -2351,7 +2028,7 @@
               <w:rPr>
                 <w:color w:val="92D050"/>
               </w:rPr>
-              <w:t>Sad</w:t>
+              <w:t>Angry</w:t>
             </w:r>
           </w:p>
         </w:tc>
@@ -2369,56 +2046,51 @@
               <w:rPr>
                 <w:color w:val="92D050"/>
               </w:rPr>
-              <w:t>0</w:t>
-            </w:r>
-          </w:p>
-        </w:tc>
-      </w:tr>
-      <w:tr>
-        <w:tc>
-          <w:tcPr>
-            <w:tcW w:w="4505" w:type="dxa"/>
-          </w:tcPr>
-          <w:p>
-            <w:r>
-              <w:t>Angry</w:t>
-            </w:r>
-          </w:p>
-        </w:tc>
-        <w:tc>
-          <w:tcPr>
-            <w:tcW w:w="4505" w:type="dxa"/>
-          </w:tcPr>
-          <w:p>
-            <w:r>
-              <w:t>4557</w:t>
+              <w:t>100</w:t>
             </w:r>
           </w:p>
         </w:tc>
       </w:tr>
     </w:tbl>
-    <w:p/>
-    <w:p>
-      <w:r>
-        <w:t xml:space="preserve">The probability that the fed image has a </w:t>
-      </w:r>
-      <w:r>
-        <w:t xml:space="preserve">sad </w:t>
-      </w:r>
-      <w:r>
-        <w:t xml:space="preserve">face in it, is </w:t>
-      </w:r>
-      <w:r>
-        <w:t>infinitely</w:t>
-      </w:r>
-      <w:r>
-        <w:t xml:space="preserve"> bigger than the sad face </w:t>
-      </w:r>
-      <w:r>
-        <w:t xml:space="preserve">and </w:t>
-      </w:r>
-      <w:r>
-        <w:t xml:space="preserve">the angry face. </w:t>
+    <w:p>
+      <w:r>
+        <w:t xml:space="preserve">The probability that the fed image has an angry face in it, is 12.62 </w:t>
+      </w:r>
+      <w:r>
+        <w:rPr>
+          <w:rFonts w:ascii="Cambria Math" w:hAnsi="Cambria Math"/>
+        </w:rPr>
+        <w:t>=</w:t>
+      </w:r>
+      <w:r>
+        <w:t xml:space="preserve"> 12.62 </w:t>
+      </w:r>
+      <w:r>
+        <w:rPr>
+          <w:rFonts w:cstheme="minorHAnsi"/>
+        </w:rPr>
+        <w:t>÷</w:t>
+      </w:r>
+      <w:r>
+        <w:t xml:space="preserve"> 100, times bigger than the smiley face and 44.57 </w:t>
+      </w:r>
+      <w:r>
+        <w:rPr>
+          <w:rFonts w:ascii="Cambria Math" w:hAnsi="Cambria Math"/>
+        </w:rPr>
+        <w:t>=</w:t>
+      </w:r>
+      <w:r>
+        <w:t xml:space="preserve"> 4457 </w:t>
+      </w:r>
+      <w:r>
+        <w:rPr>
+          <w:rFonts w:cstheme="minorHAnsi"/>
+        </w:rPr>
+        <w:t>÷</w:t>
+      </w:r>
+      <w:r>
+        <w:t xml:space="preserve"> 100, times bigger, than the sad face. </w:t>
       </w:r>
     </w:p>
     <w:p>
@@ -2511,16 +2183,254 @@
         <w:t xml:space="preserve">The accuracy is 100%, even for test images different that test cases, due to the low number of test cases. </w:t>
       </w:r>
     </w:p>
+    <w:p>
+      <w:pPr>
+        <w:pStyle w:val="Heading2"/>
+      </w:pPr>
+      <w:bookmarkStart w:id="9" w:name="_Toc509844508"/>
+      <w:r>
+        <w:lastRenderedPageBreak/>
+        <w:t>Test case - sad</w:t>
+      </w:r>
+      <w:bookmarkEnd w:id="9"/>
+    </w:p>
+    <w:tbl>
+      <w:tblPr>
+        <w:tblStyle w:val="TableGrid"/>
+        <w:tblW w:w="0" w:type="auto"/>
+        <w:tblLook w:val="04A0" w:firstRow="1" w:lastRow="0" w:firstColumn="1" w:lastColumn="0" w:noHBand="0" w:noVBand="1"/>
+      </w:tblPr>
+      <w:tblGrid>
+        <w:gridCol w:w="4505"/>
+        <w:gridCol w:w="4505"/>
+      </w:tblGrid>
+      <w:tr>
+        <w:tc>
+          <w:tcPr>
+            <w:tcW w:w="9010" w:type="dxa"/>
+            <w:gridSpan w:val="2"/>
+          </w:tcPr>
+          <w:p>
+            <w:pPr>
+              <w:jc w:val="center"/>
+            </w:pPr>
+            <w:r>
+              <w:t>Probability table</w:t>
+            </w:r>
+          </w:p>
+        </w:tc>
+      </w:tr>
+      <w:tr>
+        <w:tc>
+          <w:tcPr>
+            <w:tcW w:w="4505" w:type="dxa"/>
+          </w:tcPr>
+          <w:p>
+            <w:r>
+              <w:t>Emotion</w:t>
+            </w:r>
+          </w:p>
+        </w:tc>
+        <w:tc>
+          <w:tcPr>
+            <w:tcW w:w="4505" w:type="dxa"/>
+          </w:tcPr>
+          <w:p>
+            <w:r>
+              <w:t>Probability</w:t>
+            </w:r>
+          </w:p>
+        </w:tc>
+      </w:tr>
+      <w:tr>
+        <w:tc>
+          <w:tcPr>
+            <w:tcW w:w="4505" w:type="dxa"/>
+          </w:tcPr>
+          <w:p>
+            <w:r>
+              <w:t>Smile</w:t>
+            </w:r>
+          </w:p>
+        </w:tc>
+        <w:tc>
+          <w:tcPr>
+            <w:tcW w:w="4505" w:type="dxa"/>
+          </w:tcPr>
+          <w:p>
+            <w:r>
+              <w:t>3195</w:t>
+            </w:r>
+          </w:p>
+        </w:tc>
+      </w:tr>
+      <w:tr>
+        <w:tc>
+          <w:tcPr>
+            <w:tcW w:w="4505" w:type="dxa"/>
+          </w:tcPr>
+          <w:p>
+            <w:pPr>
+              <w:rPr>
+                <w:color w:val="92D050"/>
+              </w:rPr>
+            </w:pPr>
+            <w:r>
+              <w:rPr>
+                <w:color w:val="92D050"/>
+              </w:rPr>
+              <w:t>Sad</w:t>
+            </w:r>
+          </w:p>
+        </w:tc>
+        <w:tc>
+          <w:tcPr>
+            <w:tcW w:w="4505" w:type="dxa"/>
+          </w:tcPr>
+          <w:p>
+            <w:pPr>
+              <w:rPr>
+                <w:color w:val="92D050"/>
+              </w:rPr>
+            </w:pPr>
+            <w:r>
+              <w:rPr>
+                <w:color w:val="92D050"/>
+              </w:rPr>
+              <w:t>0</w:t>
+            </w:r>
+          </w:p>
+        </w:tc>
+      </w:tr>
+      <w:tr>
+        <w:tc>
+          <w:tcPr>
+            <w:tcW w:w="4505" w:type="dxa"/>
+          </w:tcPr>
+          <w:p>
+            <w:r>
+              <w:t>Angry</w:t>
+            </w:r>
+          </w:p>
+        </w:tc>
+        <w:tc>
+          <w:tcPr>
+            <w:tcW w:w="4505" w:type="dxa"/>
+          </w:tcPr>
+          <w:p>
+            <w:r>
+              <w:t>4557</w:t>
+            </w:r>
+          </w:p>
+        </w:tc>
+      </w:tr>
+    </w:tbl>
     <w:p/>
     <w:p>
+      <w:r>
+        <w:t xml:space="preserve">The probability that the fed image has a sad face in it, is infinitely bigger than the sad face and the angry face. </w:t>
+      </w:r>
+    </w:p>
+    <w:p>
+      <w:pPr>
+        <w:rPr>
+          <w:rFonts w:eastAsiaTheme="minorEastAsia"/>
+        </w:rPr>
+      </w:pPr>
+      <m:oMathPara>
+        <m:oMath>
+          <m:r>
+            <w:rPr>
+              <w:rFonts w:ascii="Cambria Math" w:hAnsi="Cambria Math" w:cs="Cambria Math"/>
+            </w:rPr>
+            <m:t>ACC = </m:t>
+          </m:r>
+          <m:f>
+            <m:fPr>
+              <m:ctrlPr>
+                <w:rPr>
+                  <w:rFonts w:ascii="Cambria Math" w:hAnsi="Cambria Math" w:cs="Cambria Math"/>
+                  <w:bCs/>
+                  <w:i/>
+                  <w:iCs/>
+                </w:rPr>
+              </m:ctrlPr>
+            </m:fPr>
+            <m:num>
+              <m:r>
+                <w:rPr>
+                  <w:rFonts w:ascii="Cambria Math" w:hAnsi="Cambria Math" w:cs="Cambria Math"/>
+                </w:rPr>
+                <m:t>number of correct predictions made</m:t>
+              </m:r>
+            </m:num>
+            <m:den>
+              <m:r>
+                <w:rPr>
+                  <w:rFonts w:ascii="Cambria Math" w:hAnsi="Cambria Math" w:cs="Cambria Math"/>
+                </w:rPr>
+                <m:t>total number of predicitons</m:t>
+              </m:r>
+            </m:den>
+          </m:f>
+          <m:r>
+            <w:rPr>
+              <w:rFonts w:ascii="Cambria Math" w:hAnsi="Cambria Math" w:cs="Cambria Math"/>
+            </w:rPr>
+            <m:t xml:space="preserve"> ×100= </m:t>
+          </m:r>
+          <m:f>
+            <m:fPr>
+              <m:ctrlPr>
+                <w:rPr>
+                  <w:rFonts w:ascii="Cambria Math" w:hAnsi="Cambria Math" w:cs="Cambria Math"/>
+                  <w:bCs/>
+                  <w:i/>
+                  <w:iCs/>
+                </w:rPr>
+              </m:ctrlPr>
+            </m:fPr>
+            <m:num>
+              <m:r>
+                <w:rPr>
+                  <w:rFonts w:ascii="Cambria Math" w:hAnsi="Cambria Math" w:cs="Cambria Math"/>
+                </w:rPr>
+                <m:t>3</m:t>
+              </m:r>
+            </m:num>
+            <m:den>
+              <m:r>
+                <w:rPr>
+                  <w:rFonts w:ascii="Cambria Math" w:hAnsi="Cambria Math" w:cs="Cambria Math"/>
+                </w:rPr>
+                <m:t>3</m:t>
+              </m:r>
+            </m:den>
+          </m:f>
+          <m:r>
+            <w:rPr>
+              <w:rFonts w:ascii="Cambria Math" w:hAnsi="Cambria Math" w:cs="Cambria Math"/>
+            </w:rPr>
+            <m:t>×100= 100%</m:t>
+          </m:r>
+        </m:oMath>
+      </m:oMathPara>
+    </w:p>
+    <w:p>
+      <w:r>
+        <w:t xml:space="preserve">The accuracy is 100%, even for test images different that test cases, due to the low number of test cases. </w:t>
+      </w:r>
+    </w:p>
+    <w:p/>
+    <w:p>
       <w:pPr>
         <w:pStyle w:val="Heading1"/>
       </w:pPr>
-      <w:bookmarkStart w:id="11" w:name="_Toc509844509"/>
+      <w:bookmarkStart w:id="10" w:name="_Toc509844509"/>
       <w:r>
         <w:t>Conclusions</w:t>
       </w:r>
-      <w:bookmarkEnd w:id="11"/>
+      <w:bookmarkEnd w:id="10"/>
     </w:p>
     <w:p>
       <w:r>
@@ -2582,39 +2492,51 @@
       <w:pPr>
         <w:pStyle w:val="Heading2"/>
       </w:pPr>
-      <w:bookmarkStart w:id="12" w:name="_Toc509844510"/>
+      <w:bookmarkStart w:id="11" w:name="_Toc509844510"/>
       <w:r>
         <w:t>Possible improvements</w:t>
       </w:r>
+      <w:bookmarkEnd w:id="11"/>
+    </w:p>
+    <w:p>
+      <w:r>
+        <w:t xml:space="preserve">The usage of two different programmes would probably prove to be quite tedious if we wanted to test many cases. Having the classification algorithm also in python would probably be a lot more user friendly in the long run. </w:t>
+      </w:r>
+    </w:p>
+    <w:p>
+      <w:pPr>
+        <w:pStyle w:val="Heading1"/>
+      </w:pPr>
+      <w:bookmarkStart w:id="12" w:name="_Toc509844511"/>
+      <w:bookmarkStart w:id="13" w:name="_GoBack"/>
+      <w:bookmarkEnd w:id="13"/>
+      <w:r>
+        <w:t>References</w:t>
+      </w:r>
       <w:bookmarkEnd w:id="12"/>
     </w:p>
     <w:p>
       <w:r>
-        <w:t xml:space="preserve">The usage of two different programmes would probably prove to be quite tedious if we wanted to test many cases. Having the classification algorithm also in python would probably be a lot more user friendly in the long run. </w:t>
-      </w:r>
-    </w:p>
-    <w:p>
-      <w:pPr>
-        <w:pStyle w:val="Heading1"/>
-      </w:pPr>
-      <w:bookmarkStart w:id="13" w:name="_Toc509844511"/>
-      <w:r>
-        <w:t>References</w:t>
-      </w:r>
-      <w:bookmarkEnd w:id="13"/>
+        <w:t xml:space="preserve">Thanks to Chris </w:t>
+      </w:r>
+      <w:proofErr w:type="spellStart"/>
+      <w:r>
+        <w:t>Acornley</w:t>
+      </w:r>
+      <w:proofErr w:type="spellEnd"/>
+      <w:r>
+        <w:t xml:space="preserve"> for help and support with validation of the project. </w:t>
+      </w:r>
     </w:p>
     <w:p/>
     <w:p>
-      <w:r>
-        <w:t xml:space="preserve">Thanks to Chris </w:t>
-      </w:r>
       <w:proofErr w:type="spellStart"/>
       <w:r>
-        <w:t>Acornley</w:t>
+        <w:t>Alpaydin</w:t>
       </w:r>
       <w:proofErr w:type="spellEnd"/>
       <w:r>
-        <w:t xml:space="preserve"> for help and support with validation of the project. </w:t>
+        <w:t>, E. (2010). Introduction to machine learning. Cambridge, Mass.: MIT Press.</w:t>
       </w:r>
     </w:p>
     <w:p/>

</xml_diff>